<commit_message>
Miglioramenti template dividendi e helper comuni: _create_table_with_style, formattazione data/ora, capitale sociale
</commit_message>
<xml_diff>
--- a/output/nomina_revisore_generated.docx
+++ b/output/nomina_revisore_generated.docx
@@ -3,325 +3,118 @@
 <w:document xmlns:wpc="http://schemas.microsoft.com/office/word/2010/wordprocessingCanvas" xmlns:mo="http://schemas.microsoft.com/office/mac/office/2008/main" xmlns:mc="http://schemas.openxmlformats.org/markup-compatibility/2006" xmlns:mv="urn:schemas-microsoft-com:mac:vml" xmlns:o="urn:schemas-microsoft-com:office:office" xmlns:r="http://schemas.openxmlformats.org/officeDocument/2006/relationships" xmlns:m="http://schemas.openxmlformats.org/officeDocument/2006/math" xmlns:v="urn:schemas-microsoft-com:vml" xmlns:wp14="http://schemas.microsoft.com/office/word/2010/wordprocessingDrawing" xmlns:wp="http://schemas.openxmlformats.org/drawingml/2006/wordprocessingDrawing" xmlns:w10="urn:schemas-microsoft-com:office:word" xmlns:w="http://schemas.openxmlformats.org/wordprocessingml/2006/main" xmlns:w14="http://schemas.microsoft.com/office/word/2010/wordml" xmlns:wpg="http://schemas.microsoft.com/office/word/2010/wordprocessingGroup" xmlns:wpi="http://schemas.microsoft.com/office/word/2010/wordprocessingInk" xmlns:wne="http://schemas.microsoft.com/office/word/2006/wordml" xmlns:wps="http://schemas.microsoft.com/office/word/2010/wordprocessingShape" mc:Ignorable="w14 wp14">
   <w:body>
     <w:p>
-      <w:pPr>
-        <w:pStyle w:val="Intestazione"/>
-      </w:pPr>
       <w:r>
-        <w:rPr>
-          <w:b/>
-        </w:rPr>
         <w:t>PROCLAMA S.T.P. SPA</w:t>
+        <w:br/>
+        <w:t>Sede in CATANIA (CT) VIA GABRIELE D'ANNUNZIO 56 CAP 95128</w:t>
+        <w:br/>
+        <w:t>Capitale sociale Euro [CAPITALE] i.v.</w:t>
+        <w:br/>
+        <w:t>Codice fiscale: 04048370870</w:t>
+        <w:br/>
+        <w:br/>
+        <w:t>Verbale di assemblea dei soci</w:t>
+        <w:br/>
+        <w:t>del 12/06/2025</w:t>
+        <w:br/>
+        <w:br/>
+        <w:t>Oggi 12/06/2025 alle ore 10:00 presso la sede sociale CATANIA (CT) VIA GABRIELE D'ANNUNZIO 56 CAP 95128, si è tenuta l'assemblea generale dei soci, per discutere e deliberare sul seguente:</w:t>
+        <w:br/>
+        <w:br/>
+        <w:t>Ordine del giorno</w:t>
+        <w:br/>
+        <w:t>nomina del revisore della società</w:t>
+        <w:br/>
+        <w:br/>
+        <w:t>Assume la presidenza ai sensi dell'art. [...] dello statuto sociale il Sig. PETRALIA ROSARIO Amministratore Unico, il quale dichiara e constata:</w:t>
+        <w:br/>
+        <w:br/>
+        <w:t>1 - che l'assemblea risulta regolarmente convocata</w:t>
+        <w:br/>
+        <w:t>2 - che (come indicato anche nell'avviso di convocazione ed in conformità alle previsioni dell'art. [...] dello statuto sociale) l'intervento all'assemblea può avvenire anche in audioconferenza</w:t>
+        <w:br/>
+        <w:t>3 - che sono presenti/partecipano all'assemblea:</w:t>
+        <w:br/>
+        <w:t>l'Amministratore Unico nella persona del suddetto Presidente Sig. PETRALIA ROSARIO</w:t>
+        <w:br/>
+        <w:t>nonché i seguenti soci o loro rappresentanti, recanti complessivamente una quota pari a nominali euro [...] pari al [...]% del Capitale Sociale:</w:t>
+        <w:br/>
+        <w:t>il Sig. GULIZIA DANILO socio recante una quota pari a nominali euro [QUOTA] pari al 1,56%% del Capitale Sociale</w:t>
+        <w:br/>
+        <w:t>il Sig. EMMI GIOVANNI socio recante una quota pari a nominali euro [QUOTA] pari al 32,72%% del Capitale Sociale</w:t>
+        <w:br/>
+        <w:t>il Sig. EMMI ROSARIO socio recante una quota pari a nominali euro [QUOTA] pari al 30,03%% del Capitale Sociale</w:t>
+        <w:br/>
+        <w:t>il Sig. PETRALIA ROSARIO socio recante una quota pari a nominali euro [QUOTA] pari al 1,56%% del Capitale Sociale</w:t>
+        <w:br/>
+        <w:t>il Sig. VECCHIO GAETANA socio recante una quota pari a nominali euro [QUOTA] pari al 1,56%% del Capitale Sociale</w:t>
+        <w:br/>
+        <w:t>il Sig. FRESTA ROSALIA RITA socio recante una quota pari a nominali euro [QUOTA] pari al 32,17%% del Capitale Sociale</w:t>
+        <w:br/>
+        <w:br/>
+        <w:t>4 - che gli intervenuti sono legittimati alla presente assemblea;</w:t>
+        <w:br/>
+        <w:t>5 - che tutti gli intervenuti si dichiarano edotti sugli argomenti posti all'ordine del giorno.</w:t>
+        <w:br/>
+        <w:br/>
+        <w:t>I presenti all'unanimità chiamano a fungere da segretario il signor GULIZIA DANILO, che accetta l'incarico.</w:t>
+        <w:br/>
+        <w:br/>
+        <w:t>Il Presidente identifica tutti i partecipanti e si accerta che ai soggetti collegati mediante mezzi di telecomunicazione sia consentito seguire la discussione, trasmettere e ricevere documenti, intervenire in tempo reale, con conferma da parte di ciascun partecipante.</w:t>
+        <w:br/>
+        <w:br/>
+        <w:t>Il Presidente constata e fa constatare che l'assemblea risulta regolarmente convocata e deve ritenersi valida ed atta a deliberare sul citato ordine del giorno.</w:t>
+        <w:br/>
+        <w:br/>
+        <w:t>Si passa quindi allo svolgimento dell'ordine del giorno.</w:t>
+        <w:br/>
+        <w:br/>
+        <w:t>*     *     *</w:t>
+        <w:br/>
+        <w:br/>
+        <w:t>Il Presidente informa l'assemblea che si rende necessaria la nomina del Revisore della società poiché sopravvenuta scadenza del Revisore in carica.</w:t>
+        <w:br/>
+        <w:br/>
+        <w:t>Il Presidente ricorda all'assemblea quanto previsto dall'art. 2477 del Codice Civile e dall'atto costitutivo della società.</w:t>
+        <w:br/>
+        <w:br/>
+        <w:t>Prende la parola il socio sig.  che propone di affidare l'incarico di Revisore al Dott.  che, prima dell'accettazione dell'incarico, ha reso noti all'assemblea gli incarichi di amministrazione e di controllo ricoperti presso altre società, confermando la propria indipendenza e l'insussistenza di cause di ineleggibilità.</w:t>
+        <w:br/>
+        <w:br/>
+        <w:t>Segue breve discussione tra i soci al termine della quale si passa alla votazione con voto palese in forza della quale il Presidente constata che, all'unanimità, l'assemblea</w:t>
+        <w:br/>
+        <w:br/>
+        <w:t>DELIBERA:</w:t>
+        <w:br/>
+        <w:br/>
+        <w:t>di nominare Revisore della società, per  il Dott.  nato a  il 1970-01-01, residente in , codice fiscale , Revisore Contabile pubblicato sulla G.U. in data 2025-06-12 N. ,  serie speciale.</w:t>
+        <w:br/>
+        <w:br/>
+        <w:t>di corrispondere al Revisore un compenso annuo pari a euro 1.000,00</w:t>
+        <w:br/>
+        <w:br/>
+        <w:t>[L'accettazione della carica da parte del Dott.  potrà avvenire successivamente]</w:t>
+        <w:br/>
+        <w:br/>
+        <w:t>*     *     *</w:t>
+        <w:br/>
+        <w:br/>
+        <w:t>Il Presidente constata che l'ordine del giorno è esaurito e che nessuno chiede la parola.</w:t>
+        <w:br/>
+        <w:br/>
+        <w:t>Viene quindi redatto il presente verbale e dopo averne data lettura, il Presidente constata che l'assemblea all'unanimità, con voto palese, ne approva il testo.</w:t>
+        <w:br/>
+        <w:br/>
+        <w:t>L'assemblea viene sciolta alle ore [...].</w:t>
+        <w:br/>
+        <w:br/>
+        <w:br/>
+        <w:t>Il Presidente                    Il Segretario</w:t>
+        <w:br/>
+        <w:t>_________________            _________________</w:t>
+        <w:br/>
       </w:r>
     </w:p>
-    <w:p>
-      <w:pPr>
-        <w:pStyle w:val="Intestazione"/>
-      </w:pPr>
-      <w:r>
-        <w:t>Sede in CATANIA (CT) VIA GABRIELE D'ANNUNZIO 56 CAP 95128</w:t>
-      </w:r>
-    </w:p>
-    <w:p>
-      <w:pPr>
-        <w:pStyle w:val="Intestazione"/>
-      </w:pPr>
-      <w:r>
-        <w:t>Capitale sociale Euro [CAPITALE] i.v.</w:t>
-      </w:r>
-    </w:p>
-    <w:p>
-      <w:pPr>
-        <w:pStyle w:val="Intestazione"/>
-      </w:pPr>
-      <w:r>
-        <w:t>Codice fiscale: 04048370870</w:t>
-      </w:r>
-    </w:p>
-    <w:p/>
-    <w:p>
-      <w:pPr>
-        <w:pStyle w:val="TitoloPrincipale"/>
-      </w:pPr>
-      <w:r>
-        <w:t>Verbale di assemblea dei soci</w:t>
-      </w:r>
-    </w:p>
-    <w:p>
-      <w:pPr>
-        <w:pStyle w:val="TitoloPrincipale"/>
-      </w:pPr>
-      <w:r>
-        <w:t>del 10/06/2025</w:t>
-      </w:r>
-    </w:p>
-    <w:p/>
-    <w:p>
-      <w:r>
-        <w:t>Oggi 10/06/2025 alle ore 10:00 presso la sede sociale CATANIA (CT) VIA GABRIELE D'ANNUNZIO 56 CAP 95128, si è tenuta l'assemblea generale dei soci, per discutere e deliberare sul seguente:</w:t>
-      </w:r>
-    </w:p>
-    <w:p/>
-    <w:p>
-      <w:r>
-        <w:rPr>
-          <w:b/>
-        </w:rPr>
-        <w:t>Ordine del giorno</w:t>
-      </w:r>
-    </w:p>
-    <w:p>
-      <w:r>
-        <w:t>nomina del revisore della società</w:t>
-      </w:r>
-    </w:p>
-    <w:p/>
-    <w:p>
-      <w:r>
-        <w:t>Assume la presidenza ai sensi dell'art. [...] dello statuto sociale il Sig. PETRALIA ROSARIO Amministratore Unico, il quale dichiara e constata:</w:t>
-      </w:r>
-    </w:p>
-    <w:p>
-      <w:r>
-        <w:t>1 - che l'assemblea risulta regolarmente convocata</w:t>
-      </w:r>
-    </w:p>
-    <w:p>
-      <w:r>
-        <w:t>2 - che (come indicato anche nell'avviso di convocazione ed in conformità alle previsioni dell'art. [...] dello statuto sociale) l'intervento all'assemblea può avvenire anche in audioconferenza</w:t>
-      </w:r>
-    </w:p>
-    <w:p>
-      <w:r>
-        <w:t>3 - che sono presenti/partecipano all'assemblea:</w:t>
-      </w:r>
-    </w:p>
-    <w:p>
-      <w:r>
-        <w:t>l'Amministratore Unico nella persona del suddetto Presidente Sig. PETRALIA ROSARIO</w:t>
-      </w:r>
-    </w:p>
-    <w:p>
-      <w:r>
-        <w:t>nonché i seguenti soci o loro rappresentanti, recanti complessivamente una quota pari a nominali euro [...] pari al [...]% del Capitale Sociale:</w:t>
-      </w:r>
-    </w:p>
-    <w:p>
-      <w:r>
-        <w:t>il Sig. GULIZIA DANILO socio recante una quota pari a nominali euro [QUOTA] pari al 1,56%% del Capitale Sociale</w:t>
-      </w:r>
-    </w:p>
-    <w:p>
-      <w:r>
-        <w:t>il Sig. EMMI GIOVANNI socio recante una quota pari a nominali euro [QUOTA] pari al 32,72%% del Capitale Sociale</w:t>
-      </w:r>
-    </w:p>
-    <w:p>
-      <w:r>
-        <w:t>il Sig. EMMI ROSARIO socio recante una quota pari a nominali euro [QUOTA] pari al 30,05%% del Capitale Sociale</w:t>
-      </w:r>
-    </w:p>
-    <w:p>
-      <w:r>
-        <w:t>il Sig. PETRALIA ROSARIO socio recante una quota pari a nominali euro [QUOTA] pari al 1,56%% del Capitale Sociale</w:t>
-      </w:r>
-    </w:p>
-    <w:p>
-      <w:r>
-        <w:t>il Sig. VECCHIO GAETANA socio recante una quota pari a nominali euro [QUOTA] pari al 1,56%% del Capitale Sociale</w:t>
-      </w:r>
-    </w:p>
-    <w:p>
-      <w:r>
-        <w:t>il Sig. FRESTA ROSALIA RITA socio recante una quota pari a nominali euro [QUOTA] pari al 0,00%% del Capitale Sociale</w:t>
-      </w:r>
-    </w:p>
-    <w:p>
-      <w:r>
-        <w:t>4 - che gli intervenuti sono legittimati alla presente assemblea;</w:t>
-      </w:r>
-    </w:p>
-    <w:p>
-      <w:r>
-        <w:t>5 - che tutti gli intervenuti si dichiarano edotti sugli argomenti posti all'ordine del giorno.</w:t>
-      </w:r>
-    </w:p>
-    <w:p/>
-    <w:p>
-      <w:r>
-        <w:t>I presenti all'unanimità chiamano a fungere da segretario il signor GULIZIA DANILO, che accetta l'incarico.</w:t>
-      </w:r>
-    </w:p>
-    <w:p>
-      <w:r>
-        <w:t>Il Presidente identifica tutti i partecipanti e si accerta che ai soggetti collegati mediante mezzi di telecomunicazione sia consentito seguire la discussione, trasmettere e ricevere documenti, intervenire in tempo reale, con conferma da parte di ciascun partecipante.</w:t>
-      </w:r>
-    </w:p>
-    <w:p>
-      <w:r>
-        <w:t>Il Presidente constata e fa constatare che l'assemblea risulta regolarmente convocata e deve ritenersi valida ed atta a deliberare sul citato ordine del giorno.</w:t>
-      </w:r>
-    </w:p>
-    <w:p>
-      <w:r>
-        <w:t>Si passa quindi allo svolgimento dell'ordine del giorno.</w:t>
-      </w:r>
-    </w:p>
-    <w:p>
-      <w:pPr>
-        <w:jc w:val="center"/>
-      </w:pPr>
-      <w:r>
-        <w:t>*     *     *</w:t>
-      </w:r>
-    </w:p>
-    <w:p/>
-    <w:p>
-      <w:r>
-        <w:t>Il Presidente informa l'assemblea che si rende necessaria la nomina del Revisore della società poiché sopravvenuta scadenza del Revisore in carica.</w:t>
-      </w:r>
-    </w:p>
-    <w:p>
-      <w:r>
-        <w:t>Il Presidente ricorda all'assemblea quanto previsto dall'art. 2477 del Codice Civile e dall'atto costitutivo della società.</w:t>
-      </w:r>
-    </w:p>
-    <w:p>
-      <w:r>
-        <w:t>Prende la parola il socio sig.  che propone di affidare l'incarico di Revisore al Dott. Nino billa che, prima dell'accettazione dell'incarico, ha reso noti all'assemblea gli incarichi di amministrazione e di controllo ricoperti presso altre società, confermando la propria indipendenza e l'insussistenza di cause di ineleggibilità.</w:t>
-      </w:r>
-    </w:p>
-    <w:p>
-      <w:r>
-        <w:t>Segue breve discussione tra i soci al termine della quale si passa alla votazione con voto palese in forza della quale il Presidente constata che, all'unanimità, l'assemblea</w:t>
-      </w:r>
-    </w:p>
-    <w:p/>
-    <w:p>
-      <w:pPr>
-        <w:jc w:val="center"/>
-      </w:pPr>
-      <w:r>
-        <w:rPr>
-          <w:b/>
-        </w:rPr>
-        <w:t>D E L I B E R A:</w:t>
-      </w:r>
-    </w:p>
-    <w:p/>
-    <w:p>
-      <w:r>
-        <w:t>di nominare Revisore della società, per il triennio 2025-2028 il Dott. Nino billa nato a  il 01/01/1970, residente in , codice fiscale fsdfsdfsdfsdfsdf, Revisore Contabile pubblicato sulla G.U. in data 10/06/2025 N. ,  serie speciale.</w:t>
-      </w:r>
-    </w:p>
-    <w:p>
-      <w:r>
-        <w:t>di corrispondere al Revisore un compenso annuo pari a euro 3.000,00</w:t>
-      </w:r>
-    </w:p>
-    <w:p/>
-    <w:p>
-      <w:r>
-        <w:t>[L'accettazione della carica da parte del Dott. Nino billa potrà avvenire successivamente]</w:t>
-      </w:r>
-    </w:p>
-    <w:p>
-      <w:pPr>
-        <w:jc w:val="center"/>
-      </w:pPr>
-      <w:r>
-        <w:t>*     *     *</w:t>
-      </w:r>
-    </w:p>
-    <w:p/>
-    <w:p>
-      <w:r>
-        <w:t>Il Presidente constata che l'ordine del giorno è esaurito e che nessuno chiede la parola.</w:t>
-      </w:r>
-    </w:p>
-    <w:p>
-      <w:r>
-        <w:t>Viene quindi redatto il presente verbale e dopo averne data lettura, il Presidente constata che l'assemblea all'unanimità, con voto palese, ne approva il testo.</w:t>
-      </w:r>
-    </w:p>
-    <w:p>
-      <w:r>
-        <w:t>L'assemblea viene sciolta alle ore [...].</w:t>
-      </w:r>
-    </w:p>
-    <w:p/>
-    <w:p/>
-    <w:p>
-      <w:pPr>
-        <w:jc w:val="left"/>
-      </w:pPr>
-    </w:p>
-    <w:tbl>
-      <w:tblPr>
-        <w:tblW w:type="auto" w:w="0"/>
-        <w:tblLayout w:type="fixed"/>
-        <w:tblLook w:firstColumn="1" w:firstRow="1" w:lastColumn="0" w:lastRow="0" w:noHBand="0" w:noVBand="1" w:val="04A0"/>
-      </w:tblPr>
-      <w:tblGrid>
-        <w:gridCol w:w="4320"/>
-        <w:gridCol w:w="4320"/>
-      </w:tblGrid>
-      <w:tr>
-        <w:tc>
-          <w:tcPr>
-            <w:tcW w:type="dxa" w:w="4320"/>
-          </w:tcPr>
-          <w:p>
-            <w:pPr>
-              <w:jc w:val="center"/>
-            </w:pPr>
-            <w:r>
-              <w:t>Il Presidente</w:t>
-            </w:r>
-          </w:p>
-        </w:tc>
-        <w:tc>
-          <w:tcPr>
-            <w:tcW w:type="dxa" w:w="4320"/>
-          </w:tcPr>
-          <w:p>
-            <w:pPr>
-              <w:jc w:val="center"/>
-            </w:pPr>
-            <w:r>
-              <w:t>Il Segretario</w:t>
-            </w:r>
-          </w:p>
-        </w:tc>
-      </w:tr>
-      <w:tr>
-        <w:tc>
-          <w:tcPr>
-            <w:tcW w:type="dxa" w:w="4320"/>
-          </w:tcPr>
-          <w:p>
-            <w:pPr>
-              <w:jc w:val="center"/>
-            </w:pPr>
-            <w:r>
-              <w:t>_________________</w:t>
-            </w:r>
-          </w:p>
-        </w:tc>
-        <w:tc>
-          <w:tcPr>
-            <w:tcW w:type="dxa" w:w="4320"/>
-          </w:tcPr>
-          <w:p>
-            <w:pPr>
-              <w:jc w:val="center"/>
-            </w:pPr>
-            <w:r>
-              <w:t>_________________</w:t>
-            </w:r>
-          </w:p>
-        </w:tc>
-      </w:tr>
-    </w:tbl>
     <w:sectPr>
       <w:pgSz w:w="12240" w:h="15840"/>
       <w:pgMar w:top="1440" w:right="1800" w:bottom="1440" w:left="1800" w:header="720" w:footer="720" w:gutter="0"/>
@@ -695,13 +488,6 @@
     <w:name w:val="Normal"/>
     <w:qFormat/>
     <w:rsid w:val="00FC693F"/>
-    <w:pPr>
-      <w:spacing w:line="276" w:lineRule="auto"/>
-    </w:pPr>
-    <w:rPr>
-      <w:rFonts w:ascii="Times New Roman" w:hAnsi="Times New Roman"/>
-      <w:sz w:val="22"/>
-    </w:rPr>
   </w:style>
   <w:style w:type="paragraph" w:styleId="Header">
     <w:name w:val="header"/>
@@ -12384,28 +12170,6 @@
         <w:shd w:val="clear" w:color="auto" w:fill="FBCAA2" w:themeFill="accent6" w:themeFillTint="7F"/>
       </w:tcPr>
     </w:tblStylePr>
-  </w:style>
-  <w:style w:type="paragraph" w:customStyle="1" w:styleId="Intestazione">
-    <w:name w:val="Intestazione"/>
-    <w:pPr>
-      <w:jc w:val="center"/>
-    </w:pPr>
-    <w:rPr>
-      <w:rFonts w:ascii="Times New Roman" w:hAnsi="Times New Roman"/>
-      <w:b/>
-      <w:sz w:val="24"/>
-    </w:rPr>
-  </w:style>
-  <w:style w:type="paragraph" w:customStyle="1" w:styleId="TitoloPrincipale">
-    <w:name w:val="Titolo Principale"/>
-    <w:pPr>
-      <w:jc w:val="center"/>
-    </w:pPr>
-    <w:rPr>
-      <w:rFonts w:ascii="Times New Roman" w:hAnsi="Times New Roman"/>
-      <w:b/>
-      <w:sz w:val="28"/>
-    </w:rPr>
   </w:style>
 </w:styles>
 </file>

</xml_diff>